<commit_message>
last update user guide
</commit_message>
<xml_diff>
--- a/User_guide.docx
+++ b/User_guide.docx
@@ -967,7 +967,7 @@
           <w:sz w:val="28"/>
           <w:szCs w:val="28"/>
         </w:rPr>
-        <w:t xml:space="preserve">, delete or modify an existing </w:t>
+        <w:t xml:space="preserve">, modify an existing </w:t>
       </w:r>
       <w:r>
         <w:rPr>
@@ -976,6 +976,14 @@
           <w:szCs w:val="28"/>
         </w:rPr>
         <w:t>Categories</w:t>
+      </w:r>
+      <w:r>
+        <w:rPr>
+          <w:color w:val="263238"/>
+          <w:sz w:val="28"/>
+          <w:szCs w:val="28"/>
+        </w:rPr>
+        <w:t>.</w:t>
       </w:r>
     </w:p>
     <w:p>
@@ -1216,30 +1224,127 @@
           <w:sz w:val="28"/>
           <w:szCs w:val="28"/>
         </w:rPr>
-        <w:t xml:space="preserve"> admin can filter the Complaint based on their status on this page.</w:t>
-      </w:r>
-    </w:p>
-    <w:p>
-      <w:pPr>
-        <w:jc w:val="right"/>
-        <w:rPr>
-          <w:color w:val="263238"/>
-          <w:sz w:val="28"/>
-          <w:szCs w:val="28"/>
-        </w:rPr>
-      </w:pPr>
-      <w:r>
-        <w:rPr>
-          <w:color w:val="263238"/>
-          <w:sz w:val="28"/>
-          <w:szCs w:val="28"/>
-        </w:rPr>
-        <w:t>- the admin can review reports for all Complaint and apply filters based on time duration, department, category, and Complaint priority.</w:t>
-      </w:r>
-    </w:p>
-    <w:p>
-      <w:pPr>
-        <w:jc w:val="right"/>
+        <w:t xml:space="preserve"> admin can filter the</w:t>
+      </w:r>
+      <w:r>
+        <w:rPr>
+          <w:color w:val="263238"/>
+          <w:sz w:val="28"/>
+          <w:szCs w:val="28"/>
+        </w:rPr>
+        <w:t xml:space="preserve"> closed</w:t>
+      </w:r>
+      <w:r>
+        <w:rPr>
+          <w:color w:val="263238"/>
+          <w:sz w:val="28"/>
+          <w:szCs w:val="28"/>
+        </w:rPr>
+        <w:t xml:space="preserve"> Complaint </w:t>
+      </w:r>
+      <w:r>
+        <w:rPr>
+          <w:color w:val="263238"/>
+          <w:sz w:val="28"/>
+          <w:szCs w:val="28"/>
+        </w:rPr>
+        <w:t xml:space="preserve">in </w:t>
+      </w:r>
+      <w:r>
+        <w:rPr>
+          <w:color w:val="263238"/>
+          <w:sz w:val="28"/>
+          <w:szCs w:val="28"/>
+        </w:rPr>
+        <w:t>this page.</w:t>
+      </w:r>
+    </w:p>
+    <w:p>
+      <w:pPr>
+        <w:jc w:val="right"/>
+        <w:rPr>
+          <w:rFonts w:hint="cs"/>
+          <w:color w:val="263238"/>
+          <w:sz w:val="28"/>
+          <w:szCs w:val="28"/>
+          <w:rtl/>
+          <w:lang w:bidi="ar-YE"/>
+        </w:rPr>
+      </w:pPr>
+      <w:r>
+        <w:rPr>
+          <w:color w:val="263238"/>
+          <w:sz w:val="28"/>
+          <w:szCs w:val="28"/>
+        </w:rPr>
+        <w:t>- the admin can review reports for all Complaint and apply filters based</w:t>
+      </w:r>
+      <w:r>
+        <w:rPr>
+          <w:color w:val="263238"/>
+          <w:sz w:val="28"/>
+          <w:szCs w:val="28"/>
+        </w:rPr>
+        <w:t xml:space="preserve"> on </w:t>
+      </w:r>
+      <w:r>
+        <w:rPr>
+          <w:color w:val="263238"/>
+          <w:sz w:val="28"/>
+          <w:szCs w:val="28"/>
+        </w:rPr>
+        <w:t xml:space="preserve">monthly, weekly, or </w:t>
+      </w:r>
+      <w:r>
+        <w:rPr>
+          <w:color w:val="263238"/>
+          <w:sz w:val="28"/>
+          <w:szCs w:val="28"/>
+        </w:rPr>
+        <w:t>daily</w:t>
+      </w:r>
+      <w:r>
+        <w:rPr>
+          <w:color w:val="263238"/>
+          <w:sz w:val="28"/>
+          <w:szCs w:val="28"/>
+        </w:rPr>
+        <w:t>,</w:t>
+      </w:r>
+      <w:r>
+        <w:rPr>
+          <w:color w:val="263238"/>
+          <w:sz w:val="28"/>
+          <w:szCs w:val="28"/>
+        </w:rPr>
+        <w:t xml:space="preserve"> department, category, and Complaint priority.</w:t>
+      </w:r>
+      <w:r>
+        <w:rPr>
+          <w:rFonts w:hint="cs"/>
+          <w:color w:val="263238"/>
+          <w:sz w:val="28"/>
+          <w:szCs w:val="28"/>
+          <w:rtl/>
+          <w:lang w:bidi="ar-YE"/>
+        </w:rPr>
+        <w:t xml:space="preserve">   </w:t>
+      </w:r>
+    </w:p>
+    <w:p>
+      <w:pPr>
+        <w:jc w:val="center"/>
+        <w:rPr>
+          <w:color w:val="263238"/>
+          <w:sz w:val="28"/>
+          <w:szCs w:val="28"/>
+          <w:lang w:bidi="ar-YE"/>
+        </w:rPr>
+      </w:pPr>
+    </w:p>
+    <w:p>
+      <w:pPr>
+        <w:jc w:val="center"/>
         <w:rPr>
           <w:color w:val="263238"/>
           <w:sz w:val="28"/>
@@ -1668,7 +1773,49 @@
           <w:sz w:val="28"/>
           <w:szCs w:val="28"/>
         </w:rPr>
-        <w:t>- Additionally, it is can to modify employee data and activate or deactivate users and add users.</w:t>
+        <w:t xml:space="preserve">- Additionally, </w:t>
+      </w:r>
+      <w:r>
+        <w:rPr>
+          <w:color w:val="263238"/>
+          <w:sz w:val="28"/>
+          <w:szCs w:val="28"/>
+        </w:rPr>
+        <w:t xml:space="preserve">he can </w:t>
+      </w:r>
+      <w:r>
+        <w:rPr>
+          <w:color w:val="263238"/>
+          <w:sz w:val="28"/>
+          <w:szCs w:val="28"/>
+        </w:rPr>
+        <w:t xml:space="preserve">  modify </w:t>
+      </w:r>
+      <w:r>
+        <w:rPr>
+          <w:color w:val="263238"/>
+          <w:sz w:val="28"/>
+          <w:szCs w:val="28"/>
+        </w:rPr>
+        <w:t xml:space="preserve">users </w:t>
+      </w:r>
+      <w:r>
+        <w:rPr>
+          <w:color w:val="263238"/>
+          <w:sz w:val="28"/>
+          <w:szCs w:val="28"/>
+        </w:rPr>
+        <w:t xml:space="preserve"> data an</w:t>
+      </w:r>
+      <w:bookmarkStart w:id="1" w:name="_GoBack"/>
+      <w:bookmarkEnd w:id="1"/>
+      <w:r>
+        <w:rPr>
+          <w:color w:val="263238"/>
+          <w:sz w:val="28"/>
+          <w:szCs w:val="28"/>
+        </w:rPr>
+        <w:t>d activate or deactivate users and add users.</w:t>
       </w:r>
     </w:p>
     <w:p>
@@ -2468,7 +2615,7 @@
           <w:szCs w:val="28"/>
         </w:rPr>
       </w:pPr>
-      <w:bookmarkStart w:id="1" w:name="_Hlk148211757"/>
+      <w:bookmarkStart w:id="2" w:name="_Hlk148211757"/>
       <w:r>
         <w:rPr>
           <w:color w:val="FF0000"/>
@@ -2494,7 +2641,7 @@
         <w:t>.</w:t>
       </w:r>
     </w:p>
-    <w:bookmarkEnd w:id="1"/>
+    <w:bookmarkEnd w:id="2"/>
     <w:p>
       <w:pPr>
         <w:jc w:val="center"/>
@@ -3800,8 +3947,6 @@
           <w:lang w:bidi="ar-YE"/>
         </w:rPr>
       </w:pPr>
-      <w:bookmarkStart w:id="2" w:name="_GoBack"/>
-      <w:bookmarkEnd w:id="2"/>
     </w:p>
     <w:p>
       <w:pPr>
@@ -3908,7 +4053,6 @@
     <w:p>
       <w:pPr>
         <w:rPr>
-          <w:rFonts w:hint="cs"/>
           <w:noProof/>
           <w:color w:val="263238"/>
           <w:sz w:val="28"/>
@@ -4889,7 +5033,7 @@
 </file>
 
 <file path=customXml/itemProps1.xml><?xml version="1.0" encoding="utf-8"?>
-<ds:datastoreItem xmlns:ds="http://schemas.openxmlformats.org/officeDocument/2006/customXml" ds:itemID="{CAE9759E-A7F8-44C4-9FEC-4ACAEB156F7C}">
+<ds:datastoreItem xmlns:ds="http://schemas.openxmlformats.org/officeDocument/2006/customXml" ds:itemID="{21C05BD2-8F17-4D14-BA59-523D74A43334}">
   <ds:schemaRefs>
     <ds:schemaRef ds:uri="http://schemas.openxmlformats.org/officeDocument/2006/bibliography"/>
   </ds:schemaRefs>

</xml_diff>